<commit_message>
make a title for stanis-klasifikasi
</commit_message>
<xml_diff>
--- a/draft/Annisa-Preprocessing.docx
+++ b/draft/Annisa-Preprocessing.docx
@@ -1,6 +1,6 @@
 
 <file path=word/document.xml><?xml version="1.0" encoding="utf-8"?>
-<w:document xmlns:wpc="http://schemas.microsoft.com/office/word/2010/wordprocessingCanvas" xmlns:cx="http://schemas.microsoft.com/office/drawing/2014/chartex" xmlns:cx1="http://schemas.microsoft.com/office/drawing/2015/9/8/chartex" xmlns:cx2="http://schemas.microsoft.com/office/drawing/2015/10/21/chartex" xmlns:cx3="http://schemas.microsoft.com/office/drawing/2016/5/9/chartex" xmlns:cx4="http://schemas.microsoft.com/office/drawing/2016/5/10/chartex" xmlns:cx5="http://schemas.microsoft.com/office/drawing/2016/5/11/chartex" xmlns:cx6="http://schemas.microsoft.com/office/drawing/2016/5/12/chartex" xmlns:cx7="http://schemas.microsoft.com/office/drawing/2016/5/13/chartex" xmlns:cx8="http://schemas.microsoft.com/office/drawing/2016/5/14/chartex" xmlns:mc="http://schemas.openxmlformats.org/markup-compatibility/2006" xmlns:aink="http://schemas.microsoft.com/office/drawing/2016/ink" xmlns:am3d="http://schemas.microsoft.com/office/drawing/2017/model3d" xmlns:o="urn:schemas-microsoft-com:office:office" xmlns:r="http://schemas.openxmlformats.org/officeDocument/2006/relationships" xmlns:m="http://schemas.openxmlformats.org/officeDocument/2006/math" xmlns:v="urn:schemas-microsoft-com:vml" xmlns:wp14="http://schemas.microsoft.com/office/word/2010/wordprocessingDrawing" xmlns:wp="http://schemas.openxmlformats.org/drawingml/2006/wordprocessingDrawing" xmlns:w10="urn:schemas-microsoft-com:office:word" xmlns:w="http://schemas.openxmlformats.org/wordprocessingml/2006/main" xmlns:w14="http://schemas.microsoft.com/office/word/2010/wordml" xmlns:w15="http://schemas.microsoft.com/office/word/2012/wordml" xmlns:w16cex="http://schemas.microsoft.com/office/word/2018/wordml/cex" xmlns:w16cid="http://schemas.microsoft.com/office/word/2016/wordml/cid" xmlns:w16="http://schemas.microsoft.com/office/word/2018/wordml" xmlns:w16sdtdh="http://schemas.microsoft.com/office/word/2020/wordml/sdtdatahash" xmlns:w16se="http://schemas.microsoft.com/office/word/2015/wordml/symex" xmlns:wpg="http://schemas.microsoft.com/office/word/2010/wordprocessingGroup" xmlns:wpi="http://schemas.microsoft.com/office/word/2010/wordprocessingInk" xmlns:wne="http://schemas.microsoft.com/office/word/2006/wordml" xmlns:wps="http://schemas.microsoft.com/office/word/2010/wordprocessingShape" mc:Ignorable="w14 w15 w16se w16cid w16 w16cex w16sdtdh wp14">
+<w:document xmlns:wpc="http://schemas.microsoft.com/office/word/2010/wordprocessingCanvas" xmlns:cx="http://schemas.microsoft.com/office/drawing/2014/chartex" xmlns:cx1="http://schemas.microsoft.com/office/drawing/2015/9/8/chartex" xmlns:cx2="http://schemas.microsoft.com/office/drawing/2015/10/21/chartex" xmlns:cx3="http://schemas.microsoft.com/office/drawing/2016/5/9/chartex" xmlns:cx4="http://schemas.microsoft.com/office/drawing/2016/5/10/chartex" xmlns:cx5="http://schemas.microsoft.com/office/drawing/2016/5/11/chartex" xmlns:cx6="http://schemas.microsoft.com/office/drawing/2016/5/12/chartex" xmlns:cx7="http://schemas.microsoft.com/office/drawing/2016/5/13/chartex" xmlns:cx8="http://schemas.microsoft.com/office/drawing/2016/5/14/chartex" xmlns:mc="http://schemas.openxmlformats.org/markup-compatibility/2006" xmlns:aink="http://schemas.microsoft.com/office/drawing/2016/ink" xmlns:am3d="http://schemas.microsoft.com/office/drawing/2017/model3d" xmlns:o="urn:schemas-microsoft-com:office:office" xmlns:oel="http://schemas.microsoft.com/office/2019/extlst" xmlns:r="http://schemas.openxmlformats.org/officeDocument/2006/relationships" xmlns:m="http://schemas.openxmlformats.org/officeDocument/2006/math" xmlns:v="urn:schemas-microsoft-com:vml" xmlns:wp14="http://schemas.microsoft.com/office/word/2010/wordprocessingDrawing" xmlns:wp="http://schemas.openxmlformats.org/drawingml/2006/wordprocessingDrawing" xmlns:w10="urn:schemas-microsoft-com:office:word" xmlns:w="http://schemas.openxmlformats.org/wordprocessingml/2006/main" xmlns:w14="http://schemas.microsoft.com/office/word/2010/wordml" xmlns:w15="http://schemas.microsoft.com/office/word/2012/wordml" xmlns:w16cex="http://schemas.microsoft.com/office/word/2018/wordml/cex" xmlns:w16cid="http://schemas.microsoft.com/office/word/2016/wordml/cid" xmlns:w16="http://schemas.microsoft.com/office/word/2018/wordml" xmlns:w16du="http://schemas.microsoft.com/office/word/2023/wordml/word16du" xmlns:w16sdtdh="http://schemas.microsoft.com/office/word/2020/wordml/sdtdatahash" xmlns:w16sdtfl="http://schemas.microsoft.com/office/word/2024/wordml/sdtformatlock" xmlns:w16se="http://schemas.microsoft.com/office/word/2015/wordml/symex" xmlns:wpg="http://schemas.microsoft.com/office/word/2010/wordprocessingGroup" xmlns:wpi="http://schemas.microsoft.com/office/word/2010/wordprocessingInk" xmlns:wne="http://schemas.microsoft.com/office/word/2006/wordml" xmlns:wps="http://schemas.microsoft.com/office/word/2010/wordprocessingShape" mc:Ignorable="w14 w15 w16se w16cid w16 w16cex w16sdtdh w16sdtfl w16du wp14">
   <w:body>
     <w:p>
       <w:pPr>
@@ -486,7 +486,7 @@
           <w:b/>
           <w:lang w:val="en-US"/>
         </w:rPr>
-        <w:t>Author</w:t>
+        <w:t>Annisa Fitri Maghfiroh Harvyanti</w:t>
       </w:r>
       <w:r>
         <w:rPr>
@@ -506,83 +506,23 @@
           <w:b/>
           <w:lang w:val="en-US"/>
         </w:rPr>
-        <w:t>co-Author</w:t>
+        <w:t>Stanislaus Jiwandana Pinasthika</w:t>
       </w:r>
       <w:r>
         <w:rPr>
           <w:b/>
           <w:vertAlign w:val="superscript"/>
-        </w:rPr>
-        <w:t>2</w:t>
-      </w:r>
-      <w:r>
-        <w:rPr>
-          <w:b/>
-        </w:rPr>
-        <w:t xml:space="preserve">, </w:t>
-      </w:r>
-      <w:r>
-        <w:rPr>
-          <w:b/>
-          <w:lang w:val="en-US"/>
-        </w:rPr>
-        <w:t>co-Author</w:t>
+          <w:lang w:val="en-US"/>
+        </w:rPr>
+        <w:t xml:space="preserve"> </w:t>
       </w:r>
       <w:r>
         <w:rPr>
           <w:b/>
           <w:vertAlign w:val="superscript"/>
-        </w:rPr>
-        <w:t>3</w:t>
-      </w:r>
-      <w:r>
-        <w:rPr>
-          <w:b/>
-          <w:vertAlign w:val="superscript"/>
-        </w:rPr>
-        <w:t xml:space="preserve"> </w:t>
-      </w:r>
-      <w:r>
-        <w:rPr>
-          <w:b/>
-        </w:rPr>
-        <w:t xml:space="preserve">, </w:t>
-      </w:r>
-      <w:r>
-        <w:rPr>
-          <w:b/>
-          <w:lang w:val="en-US"/>
-        </w:rPr>
-        <w:t>co-Author</w:t>
-      </w:r>
-      <w:r>
-        <w:rPr>
-          <w:b/>
-          <w:vertAlign w:val="superscript"/>
-          <w:lang w:val="en-US"/>
-        </w:rPr>
-        <w:t>4</w:t>
-      </w:r>
-      <w:r>
-        <w:rPr>
-          <w:b/>
-        </w:rPr>
-        <w:t xml:space="preserve">, </w:t>
-      </w:r>
-      <w:r>
-        <w:rPr>
-          <w:b/>
-          <w:lang w:val="en-US"/>
-        </w:rPr>
-        <w:t>co-Author</w:t>
-      </w:r>
-      <w:r>
-        <w:rPr>
-          <w:b/>
-          <w:vertAlign w:val="superscript"/>
-          <w:lang w:val="en-US"/>
-        </w:rPr>
-        <w:t>5</w:t>
+          <w:lang w:val="en-US"/>
+        </w:rPr>
+        <w:t>2</w:t>
       </w:r>
     </w:p>
     <w:p>
@@ -600,7 +540,6 @@
         <w:jc w:val="center"/>
         <w:rPr>
           <w:iCs/>
-          <w:lang w:val="en-US"/>
         </w:rPr>
       </w:pPr>
       <w:r>
@@ -613,36 +552,16 @@
       <w:r>
         <w:rPr>
           <w:iCs/>
-          <w:lang w:val="en-US"/>
-        </w:rPr>
-        <w:t>Departemen</w:t>
+          <w:vertAlign w:val="superscript"/>
+        </w:rPr>
+        <w:t>,2</w:t>
       </w:r>
       <w:r>
         <w:rPr>
           <w:iCs/>
-        </w:rPr>
-        <w:t>,</w:t>
-      </w:r>
-      <w:r>
-        <w:rPr>
-          <w:iCs/>
-          <w:lang w:val="en-US"/>
-        </w:rPr>
-        <w:t xml:space="preserve"> </w:t>
-      </w:r>
-      <w:r>
-        <w:rPr>
-          <w:iCs/>
-          <w:lang w:val="en-US"/>
-        </w:rPr>
-        <w:t>Faculty or University</w:t>
-      </w:r>
-      <w:r>
-        <w:rPr>
-          <w:iCs/>
-          <w:lang w:val="en-US"/>
-        </w:rPr>
-        <w:t>, Country</w:t>
+          <w:lang w:val="en-US"/>
+        </w:rPr>
+        <w:t>Program Studi Informatika, Fakultas Ilmu Komputer, Universitas Jember, Indonesia</w:t>
       </w:r>
     </w:p>
     <w:p>
@@ -651,176 +570,69 @@
         <w:jc w:val="center"/>
         <w:rPr>
           <w:iCs/>
-          <w:lang w:val="en-US"/>
-        </w:rPr>
-      </w:pPr>
+        </w:rPr>
+      </w:pPr>
+      <w:r>
+        <w:rPr>
+          <w:iCs/>
+        </w:rPr>
+        <w:t xml:space="preserve"> </w:t>
+      </w:r>
+    </w:p>
+    <w:p>
+      <w:pPr>
+        <w:ind w:left="34"/>
+        <w:jc w:val="center"/>
+        <w:rPr>
+          <w:iCs/>
+        </w:rPr>
+      </w:pPr>
+      <w:r>
+        <w:rPr>
+          <w:iCs/>
+          <w:lang w:val="en-US"/>
+        </w:rPr>
+        <w:t>E-Mail</w:t>
+      </w:r>
+      <w:r>
+        <w:rPr>
+          <w:iCs/>
+        </w:rPr>
+        <w:t xml:space="preserve">: </w:t>
+      </w:r>
       <w:r>
         <w:rPr>
           <w:iCs/>
           <w:vertAlign w:val="superscript"/>
-          <w:lang w:val="en-US"/>
-        </w:rPr>
-        <w:t>2,3</w:t>
+        </w:rPr>
+        <w:t>1</w:t>
       </w:r>
       <w:r>
         <w:rPr>
           <w:iCs/>
           <w:lang w:val="en-US"/>
         </w:rPr>
-        <w:t>Departemen</w:t>
+        <w:t>annisafmh@unej.ac.id</w:t>
       </w:r>
       <w:r>
         <w:rPr>
           <w:iCs/>
         </w:rPr>
-        <w:t>,</w:t>
-      </w:r>
-      <w:r>
-        <w:rPr>
-          <w:iCs/>
-          <w:lang w:val="en-US"/>
-        </w:rPr>
-        <w:t xml:space="preserve"> Faculty or University, Country</w:t>
-      </w:r>
-    </w:p>
-    <w:p>
-      <w:pPr>
-        <w:ind w:left="34"/>
-        <w:jc w:val="center"/>
-        <w:rPr>
-          <w:iCs/>
-        </w:rPr>
-      </w:pPr>
+        <w:t xml:space="preserve">, </w:t>
+      </w:r>
       <w:r>
         <w:rPr>
           <w:iCs/>
           <w:vertAlign w:val="superscript"/>
-          <w:lang w:val="en-US"/>
-        </w:rPr>
-        <w:t>4</w:t>
+        </w:rPr>
+        <w:t>2</w:t>
       </w:r>
       <w:r>
         <w:rPr>
           <w:iCs/>
           <w:lang w:val="en-US"/>
         </w:rPr>
-        <w:t>Departemen</w:t>
-      </w:r>
-      <w:r>
-        <w:rPr>
-          <w:iCs/>
-        </w:rPr>
-        <w:t>,</w:t>
-      </w:r>
-      <w:r>
-        <w:rPr>
-          <w:iCs/>
-          <w:lang w:val="en-US"/>
-        </w:rPr>
-        <w:t xml:space="preserve"> Faculty or University, Country</w:t>
-      </w:r>
-      <w:r>
-        <w:rPr>
-          <w:iCs/>
-        </w:rPr>
-        <w:t xml:space="preserve"> </w:t>
-      </w:r>
-    </w:p>
-    <w:p>
-      <w:pPr>
-        <w:ind w:left="34"/>
-        <w:jc w:val="center"/>
-        <w:rPr>
-          <w:iCs/>
-        </w:rPr>
-      </w:pPr>
-    </w:p>
-    <w:p>
-      <w:pPr>
-        <w:ind w:left="34"/>
-        <w:jc w:val="center"/>
-        <w:rPr>
-          <w:iCs/>
-        </w:rPr>
-      </w:pPr>
-      <w:r>
-        <w:rPr>
-          <w:iCs/>
-          <w:lang w:val="en-US"/>
-        </w:rPr>
-        <w:t>E-Mail</w:t>
-      </w:r>
-      <w:r>
-        <w:rPr>
-          <w:iCs/>
-        </w:rPr>
-        <w:t xml:space="preserve">: </w:t>
-      </w:r>
-      <w:r>
-        <w:rPr>
-          <w:iCs/>
-          <w:vertAlign w:val="superscript"/>
-        </w:rPr>
-        <w:t>1</w:t>
-      </w:r>
-      <w:r>
-        <w:rPr>
-          <w:iCs/>
-          <w:lang w:val="en-US"/>
-        </w:rPr>
-        <w:t>author</w:t>
-      </w:r>
-      <w:r>
-        <w:rPr>
-          <w:iCs/>
-        </w:rPr>
-        <w:t>@</w:t>
-      </w:r>
-      <w:r>
-        <w:rPr>
-          <w:iCs/>
-          <w:lang w:val="en-US"/>
-        </w:rPr>
-        <w:t>irpi.or.id</w:t>
-      </w:r>
-      <w:r>
-        <w:rPr>
-          <w:iCs/>
-        </w:rPr>
-        <w:t xml:space="preserve">, </w:t>
-      </w:r>
-      <w:r>
-        <w:rPr>
-          <w:iCs/>
-          <w:vertAlign w:val="superscript"/>
-        </w:rPr>
-        <w:t>2</w:t>
-      </w:r>
-      <w:r>
-        <w:rPr>
-          <w:iCs/>
-          <w:lang w:val="en-US"/>
-        </w:rPr>
-        <w:t>co-author</w:t>
-      </w:r>
-      <w:r>
-        <w:rPr>
-          <w:iCs/>
-        </w:rPr>
-        <w:t>@</w:t>
-      </w:r>
-      <w:r>
-        <w:rPr>
-          <w:iCs/>
-          <w:lang w:val="en-US"/>
-        </w:rPr>
-        <w:t>irpi.or.id</w:t>
-      </w:r>
-      <w:r>
-        <w:rPr>
-          <w:iCs/>
-        </w:rPr>
-        <w:t xml:space="preserve"> </w:t>
+        <w:t>stanislausjp@unej.ac.id</w:t>
       </w:r>
     </w:p>
     <w:p>
@@ -1595,7 +1407,6 @@
         <w:jc w:val="left"/>
       </w:pPr>
       <w:r>
-        <w:lastRenderedPageBreak/>
         <w:t>MATERIALS AND METHOD</w:t>
       </w:r>
       <w:r>
@@ -1620,7 +1431,11 @@
         <w:t>M</w:t>
       </w:r>
       <w:r>
-        <w:t>aterials and methode describe the preparation method and characterization technique used. Describe briefly, but still accurately, such as size, volume, replication, and working techniques. The new method must be explained in detail so that other researchers can reproduce the experiment. Meanwhile, the predetermined method can be explained by citing references</w:t>
+        <w:t xml:space="preserve">aterials and methode describe the preparation method and characterization technique used. Describe briefly, but still accurately, such as size, volume, replication, and working techniques. The new method must </w:t>
+      </w:r>
+      <w:r>
+        <w:lastRenderedPageBreak/>
+        <w:t>be explained in detail so that other researchers can reproduce the experiment. Meanwhile, the predetermined method can be explained by citing references</w:t>
       </w:r>
       <w:r>
         <w:t>.</w:t>
@@ -1665,10 +1480,10 @@
             <v:path o:extrusionok="f" gradientshapeok="t" o:connecttype="rect"/>
             <o:lock v:ext="edit" aspectratio="t"/>
           </v:shapetype>
-          <v:shape id="_x0000_i1025" type="#_x0000_t75" style="width:342.7pt;height:275.9pt" o:ole="">
+          <v:shape id="_x0000_i1025" type="#_x0000_t75" style="width:342.6pt;height:276pt" o:ole="">
             <v:imagedata r:id="rId8" o:title=""/>
           </v:shape>
-          <o:OLEObject Type="Embed" ProgID="Visio.Drawing.11" ShapeID="_x0000_i1025" DrawAspect="Content" ObjectID="_1805782456" r:id="rId9"/>
+          <o:OLEObject Type="Embed" ProgID="Visio.Drawing.11" ShapeID="_x0000_i1025" DrawAspect="Content" ObjectID="_1813990330" r:id="rId9"/>
         </w:object>
       </w:r>
     </w:p>
@@ -2860,7 +2675,6 @@
           <w:szCs w:val="20"/>
           <w:lang w:val="en-US"/>
         </w:rPr>
-        <w:lastRenderedPageBreak/>
         <w:t>Tables</w:t>
       </w:r>
       <w:r>
@@ -5211,7 +5025,6 @@
           <w:szCs w:val="20"/>
           <w:lang w:val="en-US"/>
         </w:rPr>
-        <w:lastRenderedPageBreak/>
         <w:t>Text Layout</w:t>
       </w:r>
       <w:r>
@@ -5289,6 +5102,7 @@
           <w:szCs w:val="20"/>
           <w:lang w:val="en-US"/>
         </w:rPr>
+        <w:lastRenderedPageBreak/>
         <w:t>Heading</w:t>
       </w:r>
       <w:r>
@@ -5783,7 +5597,7 @@
 </file>
 
 <file path=word/endnotes.xml><?xml version="1.0" encoding="utf-8"?>
-<w:endnotes xmlns:wpc="http://schemas.microsoft.com/office/word/2010/wordprocessingCanvas" xmlns:cx="http://schemas.microsoft.com/office/drawing/2014/chartex" xmlns:cx1="http://schemas.microsoft.com/office/drawing/2015/9/8/chartex" xmlns:cx2="http://schemas.microsoft.com/office/drawing/2015/10/21/chartex" xmlns:cx3="http://schemas.microsoft.com/office/drawing/2016/5/9/chartex" xmlns:cx4="http://schemas.microsoft.com/office/drawing/2016/5/10/chartex" xmlns:cx5="http://schemas.microsoft.com/office/drawing/2016/5/11/chartex" xmlns:cx6="http://schemas.microsoft.com/office/drawing/2016/5/12/chartex" xmlns:cx7="http://schemas.microsoft.com/office/drawing/2016/5/13/chartex" xmlns:cx8="http://schemas.microsoft.com/office/drawing/2016/5/14/chartex" xmlns:mc="http://schemas.openxmlformats.org/markup-compatibility/2006" xmlns:aink="http://schemas.microsoft.com/office/drawing/2016/ink" xmlns:am3d="http://schemas.microsoft.com/office/drawing/2017/model3d" xmlns:o="urn:schemas-microsoft-com:office:office" xmlns:r="http://schemas.openxmlformats.org/officeDocument/2006/relationships" xmlns:m="http://schemas.openxmlformats.org/officeDocument/2006/math" xmlns:v="urn:schemas-microsoft-com:vml" xmlns:wp14="http://schemas.microsoft.com/office/word/2010/wordprocessingDrawing" xmlns:wp="http://schemas.openxmlformats.org/drawingml/2006/wordprocessingDrawing" xmlns:w10="urn:schemas-microsoft-com:office:word" xmlns:w="http://schemas.openxmlformats.org/wordprocessingml/2006/main" xmlns:w14="http://schemas.microsoft.com/office/word/2010/wordml" xmlns:w15="http://schemas.microsoft.com/office/word/2012/wordml" xmlns:w16cex="http://schemas.microsoft.com/office/word/2018/wordml/cex" xmlns:w16cid="http://schemas.microsoft.com/office/word/2016/wordml/cid" xmlns:w16="http://schemas.microsoft.com/office/word/2018/wordml" xmlns:w16sdtdh="http://schemas.microsoft.com/office/word/2020/wordml/sdtdatahash" xmlns:w16se="http://schemas.microsoft.com/office/word/2015/wordml/symex" xmlns:wpg="http://schemas.microsoft.com/office/word/2010/wordprocessingGroup" xmlns:wpi="http://schemas.microsoft.com/office/word/2010/wordprocessingInk" xmlns:wne="http://schemas.microsoft.com/office/word/2006/wordml" xmlns:wps="http://schemas.microsoft.com/office/word/2010/wordprocessingShape" mc:Ignorable="w14 w15 w16se w16cid w16 w16cex w16sdtdh wp14">
+<w:endnotes xmlns:wpc="http://schemas.microsoft.com/office/word/2010/wordprocessingCanvas" xmlns:cx="http://schemas.microsoft.com/office/drawing/2014/chartex" xmlns:cx1="http://schemas.microsoft.com/office/drawing/2015/9/8/chartex" xmlns:cx2="http://schemas.microsoft.com/office/drawing/2015/10/21/chartex" xmlns:cx3="http://schemas.microsoft.com/office/drawing/2016/5/9/chartex" xmlns:cx4="http://schemas.microsoft.com/office/drawing/2016/5/10/chartex" xmlns:cx5="http://schemas.microsoft.com/office/drawing/2016/5/11/chartex" xmlns:cx6="http://schemas.microsoft.com/office/drawing/2016/5/12/chartex" xmlns:cx7="http://schemas.microsoft.com/office/drawing/2016/5/13/chartex" xmlns:cx8="http://schemas.microsoft.com/office/drawing/2016/5/14/chartex" xmlns:mc="http://schemas.openxmlformats.org/markup-compatibility/2006" xmlns:aink="http://schemas.microsoft.com/office/drawing/2016/ink" xmlns:am3d="http://schemas.microsoft.com/office/drawing/2017/model3d" xmlns:o="urn:schemas-microsoft-com:office:office" xmlns:oel="http://schemas.microsoft.com/office/2019/extlst" xmlns:r="http://schemas.openxmlformats.org/officeDocument/2006/relationships" xmlns:m="http://schemas.openxmlformats.org/officeDocument/2006/math" xmlns:v="urn:schemas-microsoft-com:vml" xmlns:wp14="http://schemas.microsoft.com/office/word/2010/wordprocessingDrawing" xmlns:wp="http://schemas.openxmlformats.org/drawingml/2006/wordprocessingDrawing" xmlns:w10="urn:schemas-microsoft-com:office:word" xmlns:w="http://schemas.openxmlformats.org/wordprocessingml/2006/main" xmlns:w14="http://schemas.microsoft.com/office/word/2010/wordml" xmlns:w15="http://schemas.microsoft.com/office/word/2012/wordml" xmlns:w16cex="http://schemas.microsoft.com/office/word/2018/wordml/cex" xmlns:w16cid="http://schemas.microsoft.com/office/word/2016/wordml/cid" xmlns:w16="http://schemas.microsoft.com/office/word/2018/wordml" xmlns:w16du="http://schemas.microsoft.com/office/word/2023/wordml/word16du" xmlns:w16sdtdh="http://schemas.microsoft.com/office/word/2020/wordml/sdtdatahash" xmlns:w16sdtfl="http://schemas.microsoft.com/office/word/2024/wordml/sdtformatlock" xmlns:w16se="http://schemas.microsoft.com/office/word/2015/wordml/symex" xmlns:wpg="http://schemas.microsoft.com/office/word/2010/wordprocessingGroup" xmlns:wpi="http://schemas.microsoft.com/office/word/2010/wordprocessingInk" xmlns:wne="http://schemas.microsoft.com/office/word/2006/wordml" xmlns:wps="http://schemas.microsoft.com/office/word/2010/wordprocessingShape" mc:Ignorable="w14 w15 w16se w16cid w16 w16cex w16sdtdh w16sdtfl w16du wp14">
   <w:endnote w:type="separator" w:id="-1">
     <w:p>
       <w:r>
@@ -5802,7 +5616,7 @@
 </file>
 
 <file path=word/footer1.xml><?xml version="1.0" encoding="utf-8"?>
-<w:ftr xmlns:wpc="http://schemas.microsoft.com/office/word/2010/wordprocessingCanvas" xmlns:cx="http://schemas.microsoft.com/office/drawing/2014/chartex" xmlns:cx1="http://schemas.microsoft.com/office/drawing/2015/9/8/chartex" xmlns:cx2="http://schemas.microsoft.com/office/drawing/2015/10/21/chartex" xmlns:cx3="http://schemas.microsoft.com/office/drawing/2016/5/9/chartex" xmlns:cx4="http://schemas.microsoft.com/office/drawing/2016/5/10/chartex" xmlns:cx5="http://schemas.microsoft.com/office/drawing/2016/5/11/chartex" xmlns:cx6="http://schemas.microsoft.com/office/drawing/2016/5/12/chartex" xmlns:cx7="http://schemas.microsoft.com/office/drawing/2016/5/13/chartex" xmlns:cx8="http://schemas.microsoft.com/office/drawing/2016/5/14/chartex" xmlns:mc="http://schemas.openxmlformats.org/markup-compatibility/2006" xmlns:aink="http://schemas.microsoft.com/office/drawing/2016/ink" xmlns:am3d="http://schemas.microsoft.com/office/drawing/2017/model3d" xmlns:o="urn:schemas-microsoft-com:office:office" xmlns:r="http://schemas.openxmlformats.org/officeDocument/2006/relationships" xmlns:m="http://schemas.openxmlformats.org/officeDocument/2006/math" xmlns:v="urn:schemas-microsoft-com:vml" xmlns:wp14="http://schemas.microsoft.com/office/word/2010/wordprocessingDrawing" xmlns:wp="http://schemas.openxmlformats.org/drawingml/2006/wordprocessingDrawing" xmlns:w10="urn:schemas-microsoft-com:office:word" xmlns:w="http://schemas.openxmlformats.org/wordprocessingml/2006/main" xmlns:w14="http://schemas.microsoft.com/office/word/2010/wordml" xmlns:w15="http://schemas.microsoft.com/office/word/2012/wordml" xmlns:w16cex="http://schemas.microsoft.com/office/word/2018/wordml/cex" xmlns:w16cid="http://schemas.microsoft.com/office/word/2016/wordml/cid" xmlns:w16="http://schemas.microsoft.com/office/word/2018/wordml" xmlns:w16sdtdh="http://schemas.microsoft.com/office/word/2020/wordml/sdtdatahash" xmlns:w16se="http://schemas.microsoft.com/office/word/2015/wordml/symex" xmlns:wpg="http://schemas.microsoft.com/office/word/2010/wordprocessingGroup" xmlns:wpi="http://schemas.microsoft.com/office/word/2010/wordprocessingInk" xmlns:wne="http://schemas.microsoft.com/office/word/2006/wordml" xmlns:wps="http://schemas.microsoft.com/office/word/2010/wordprocessingShape" mc:Ignorable="w14 w15 w16se w16cid w16 w16cex w16sdtdh wp14">
+<w:ftr xmlns:wpc="http://schemas.microsoft.com/office/word/2010/wordprocessingCanvas" xmlns:cx="http://schemas.microsoft.com/office/drawing/2014/chartex" xmlns:cx1="http://schemas.microsoft.com/office/drawing/2015/9/8/chartex" xmlns:cx2="http://schemas.microsoft.com/office/drawing/2015/10/21/chartex" xmlns:cx3="http://schemas.microsoft.com/office/drawing/2016/5/9/chartex" xmlns:cx4="http://schemas.microsoft.com/office/drawing/2016/5/10/chartex" xmlns:cx5="http://schemas.microsoft.com/office/drawing/2016/5/11/chartex" xmlns:cx6="http://schemas.microsoft.com/office/drawing/2016/5/12/chartex" xmlns:cx7="http://schemas.microsoft.com/office/drawing/2016/5/13/chartex" xmlns:cx8="http://schemas.microsoft.com/office/drawing/2016/5/14/chartex" xmlns:mc="http://schemas.openxmlformats.org/markup-compatibility/2006" xmlns:aink="http://schemas.microsoft.com/office/drawing/2016/ink" xmlns:am3d="http://schemas.microsoft.com/office/drawing/2017/model3d" xmlns:o="urn:schemas-microsoft-com:office:office" xmlns:oel="http://schemas.microsoft.com/office/2019/extlst" xmlns:r="http://schemas.openxmlformats.org/officeDocument/2006/relationships" xmlns:m="http://schemas.openxmlformats.org/officeDocument/2006/math" xmlns:v="urn:schemas-microsoft-com:vml" xmlns:wp14="http://schemas.microsoft.com/office/word/2010/wordprocessingDrawing" xmlns:wp="http://schemas.openxmlformats.org/drawingml/2006/wordprocessingDrawing" xmlns:w10="urn:schemas-microsoft-com:office:word" xmlns:w="http://schemas.openxmlformats.org/wordprocessingml/2006/main" xmlns:w14="http://schemas.microsoft.com/office/word/2010/wordml" xmlns:w15="http://schemas.microsoft.com/office/word/2012/wordml" xmlns:w16cex="http://schemas.microsoft.com/office/word/2018/wordml/cex" xmlns:w16cid="http://schemas.microsoft.com/office/word/2016/wordml/cid" xmlns:w16="http://schemas.microsoft.com/office/word/2018/wordml" xmlns:w16du="http://schemas.microsoft.com/office/word/2023/wordml/word16du" xmlns:w16sdtdh="http://schemas.microsoft.com/office/word/2020/wordml/sdtdatahash" xmlns:w16sdtfl="http://schemas.microsoft.com/office/word/2024/wordml/sdtformatlock" xmlns:w16se="http://schemas.microsoft.com/office/word/2015/wordml/symex" xmlns:wpg="http://schemas.microsoft.com/office/word/2010/wordprocessingGroup" xmlns:wpi="http://schemas.microsoft.com/office/word/2010/wordprocessingInk" xmlns:wne="http://schemas.microsoft.com/office/word/2006/wordml" xmlns:wps="http://schemas.microsoft.com/office/word/2010/wordprocessingShape" mc:Ignorable="w14 w15 w16se w16cid w16 w16cex w16sdtdh w16sdtfl w16du wp14">
   <w:sdt>
     <w:sdtPr>
       <w:id w:val="1351607165"/>
@@ -6106,7 +5920,7 @@
 </file>
 
 <file path=word/footer2.xml><?xml version="1.0" encoding="utf-8"?>
-<w:ftr xmlns:wpc="http://schemas.microsoft.com/office/word/2010/wordprocessingCanvas" xmlns:cx="http://schemas.microsoft.com/office/drawing/2014/chartex" xmlns:cx1="http://schemas.microsoft.com/office/drawing/2015/9/8/chartex" xmlns:cx2="http://schemas.microsoft.com/office/drawing/2015/10/21/chartex" xmlns:cx3="http://schemas.microsoft.com/office/drawing/2016/5/9/chartex" xmlns:cx4="http://schemas.microsoft.com/office/drawing/2016/5/10/chartex" xmlns:cx5="http://schemas.microsoft.com/office/drawing/2016/5/11/chartex" xmlns:cx6="http://schemas.microsoft.com/office/drawing/2016/5/12/chartex" xmlns:cx7="http://schemas.microsoft.com/office/drawing/2016/5/13/chartex" xmlns:cx8="http://schemas.microsoft.com/office/drawing/2016/5/14/chartex" xmlns:mc="http://schemas.openxmlformats.org/markup-compatibility/2006" xmlns:aink="http://schemas.microsoft.com/office/drawing/2016/ink" xmlns:am3d="http://schemas.microsoft.com/office/drawing/2017/model3d" xmlns:o="urn:schemas-microsoft-com:office:office" xmlns:r="http://schemas.openxmlformats.org/officeDocument/2006/relationships" xmlns:m="http://schemas.openxmlformats.org/officeDocument/2006/math" xmlns:v="urn:schemas-microsoft-com:vml" xmlns:wp14="http://schemas.microsoft.com/office/word/2010/wordprocessingDrawing" xmlns:wp="http://schemas.openxmlformats.org/drawingml/2006/wordprocessingDrawing" xmlns:w10="urn:schemas-microsoft-com:office:word" xmlns:w="http://schemas.openxmlformats.org/wordprocessingml/2006/main" xmlns:w14="http://schemas.microsoft.com/office/word/2010/wordml" xmlns:w15="http://schemas.microsoft.com/office/word/2012/wordml" xmlns:w16cex="http://schemas.microsoft.com/office/word/2018/wordml/cex" xmlns:w16cid="http://schemas.microsoft.com/office/word/2016/wordml/cid" xmlns:w16="http://schemas.microsoft.com/office/word/2018/wordml" xmlns:w16sdtdh="http://schemas.microsoft.com/office/word/2020/wordml/sdtdatahash" xmlns:w16se="http://schemas.microsoft.com/office/word/2015/wordml/symex" xmlns:wpg="http://schemas.microsoft.com/office/word/2010/wordprocessingGroup" xmlns:wpi="http://schemas.microsoft.com/office/word/2010/wordprocessingInk" xmlns:wne="http://schemas.microsoft.com/office/word/2006/wordml" xmlns:wps="http://schemas.microsoft.com/office/word/2010/wordprocessingShape" mc:Ignorable="w14 w15 w16se w16cid w16 w16cex w16sdtdh wp14">
+<w:ftr xmlns:wpc="http://schemas.microsoft.com/office/word/2010/wordprocessingCanvas" xmlns:cx="http://schemas.microsoft.com/office/drawing/2014/chartex" xmlns:cx1="http://schemas.microsoft.com/office/drawing/2015/9/8/chartex" xmlns:cx2="http://schemas.microsoft.com/office/drawing/2015/10/21/chartex" xmlns:cx3="http://schemas.microsoft.com/office/drawing/2016/5/9/chartex" xmlns:cx4="http://schemas.microsoft.com/office/drawing/2016/5/10/chartex" xmlns:cx5="http://schemas.microsoft.com/office/drawing/2016/5/11/chartex" xmlns:cx6="http://schemas.microsoft.com/office/drawing/2016/5/12/chartex" xmlns:cx7="http://schemas.microsoft.com/office/drawing/2016/5/13/chartex" xmlns:cx8="http://schemas.microsoft.com/office/drawing/2016/5/14/chartex" xmlns:mc="http://schemas.openxmlformats.org/markup-compatibility/2006" xmlns:aink="http://schemas.microsoft.com/office/drawing/2016/ink" xmlns:am3d="http://schemas.microsoft.com/office/drawing/2017/model3d" xmlns:o="urn:schemas-microsoft-com:office:office" xmlns:oel="http://schemas.microsoft.com/office/2019/extlst" xmlns:r="http://schemas.openxmlformats.org/officeDocument/2006/relationships" xmlns:m="http://schemas.openxmlformats.org/officeDocument/2006/math" xmlns:v="urn:schemas-microsoft-com:vml" xmlns:wp14="http://schemas.microsoft.com/office/word/2010/wordprocessingDrawing" xmlns:wp="http://schemas.openxmlformats.org/drawingml/2006/wordprocessingDrawing" xmlns:w10="urn:schemas-microsoft-com:office:word" xmlns:w="http://schemas.openxmlformats.org/wordprocessingml/2006/main" xmlns:w14="http://schemas.microsoft.com/office/word/2010/wordml" xmlns:w15="http://schemas.microsoft.com/office/word/2012/wordml" xmlns:w16cex="http://schemas.microsoft.com/office/word/2018/wordml/cex" xmlns:w16cid="http://schemas.microsoft.com/office/word/2016/wordml/cid" xmlns:w16="http://schemas.microsoft.com/office/word/2018/wordml" xmlns:w16du="http://schemas.microsoft.com/office/word/2023/wordml/word16du" xmlns:w16sdtdh="http://schemas.microsoft.com/office/word/2020/wordml/sdtdatahash" xmlns:w16sdtfl="http://schemas.microsoft.com/office/word/2024/wordml/sdtformatlock" xmlns:w16se="http://schemas.microsoft.com/office/word/2015/wordml/symex" xmlns:wpg="http://schemas.microsoft.com/office/word/2010/wordprocessingGroup" xmlns:wpi="http://schemas.microsoft.com/office/word/2010/wordprocessingInk" xmlns:wne="http://schemas.microsoft.com/office/word/2006/wordml" xmlns:wps="http://schemas.microsoft.com/office/word/2010/wordprocessingShape" mc:Ignorable="w14 w15 w16se w16cid w16 w16cex w16sdtdh w16sdtfl w16du wp14">
   <w:sdt>
     <w:sdtPr>
       <w:id w:val="-1359575642"/>
@@ -6493,7 +6307,7 @@
 </file>
 
 <file path=word/footer3.xml><?xml version="1.0" encoding="utf-8"?>
-<w:ftr xmlns:wpc="http://schemas.microsoft.com/office/word/2010/wordprocessingCanvas" xmlns:cx="http://schemas.microsoft.com/office/drawing/2014/chartex" xmlns:cx1="http://schemas.microsoft.com/office/drawing/2015/9/8/chartex" xmlns:cx2="http://schemas.microsoft.com/office/drawing/2015/10/21/chartex" xmlns:cx3="http://schemas.microsoft.com/office/drawing/2016/5/9/chartex" xmlns:cx4="http://schemas.microsoft.com/office/drawing/2016/5/10/chartex" xmlns:cx5="http://schemas.microsoft.com/office/drawing/2016/5/11/chartex" xmlns:cx6="http://schemas.microsoft.com/office/drawing/2016/5/12/chartex" xmlns:cx7="http://schemas.microsoft.com/office/drawing/2016/5/13/chartex" xmlns:cx8="http://schemas.microsoft.com/office/drawing/2016/5/14/chartex" xmlns:mc="http://schemas.openxmlformats.org/markup-compatibility/2006" xmlns:aink="http://schemas.microsoft.com/office/drawing/2016/ink" xmlns:am3d="http://schemas.microsoft.com/office/drawing/2017/model3d" xmlns:o="urn:schemas-microsoft-com:office:office" xmlns:r="http://schemas.openxmlformats.org/officeDocument/2006/relationships" xmlns:m="http://schemas.openxmlformats.org/officeDocument/2006/math" xmlns:v="urn:schemas-microsoft-com:vml" xmlns:wp14="http://schemas.microsoft.com/office/word/2010/wordprocessingDrawing" xmlns:wp="http://schemas.openxmlformats.org/drawingml/2006/wordprocessingDrawing" xmlns:w10="urn:schemas-microsoft-com:office:word" xmlns:w="http://schemas.openxmlformats.org/wordprocessingml/2006/main" xmlns:w14="http://schemas.microsoft.com/office/word/2010/wordml" xmlns:w15="http://schemas.microsoft.com/office/word/2012/wordml" xmlns:w16cex="http://schemas.microsoft.com/office/word/2018/wordml/cex" xmlns:w16cid="http://schemas.microsoft.com/office/word/2016/wordml/cid" xmlns:w16="http://schemas.microsoft.com/office/word/2018/wordml" xmlns:w16sdtdh="http://schemas.microsoft.com/office/word/2020/wordml/sdtdatahash" xmlns:w16se="http://schemas.microsoft.com/office/word/2015/wordml/symex" xmlns:wpg="http://schemas.microsoft.com/office/word/2010/wordprocessingGroup" xmlns:wpi="http://schemas.microsoft.com/office/word/2010/wordprocessingInk" xmlns:wne="http://schemas.microsoft.com/office/word/2006/wordml" xmlns:wps="http://schemas.microsoft.com/office/word/2010/wordprocessingShape" mc:Ignorable="w14 w15 w16se w16cid w16 w16cex w16sdtdh wp14">
+<w:ftr xmlns:wpc="http://schemas.microsoft.com/office/word/2010/wordprocessingCanvas" xmlns:cx="http://schemas.microsoft.com/office/drawing/2014/chartex" xmlns:cx1="http://schemas.microsoft.com/office/drawing/2015/9/8/chartex" xmlns:cx2="http://schemas.microsoft.com/office/drawing/2015/10/21/chartex" xmlns:cx3="http://schemas.microsoft.com/office/drawing/2016/5/9/chartex" xmlns:cx4="http://schemas.microsoft.com/office/drawing/2016/5/10/chartex" xmlns:cx5="http://schemas.microsoft.com/office/drawing/2016/5/11/chartex" xmlns:cx6="http://schemas.microsoft.com/office/drawing/2016/5/12/chartex" xmlns:cx7="http://schemas.microsoft.com/office/drawing/2016/5/13/chartex" xmlns:cx8="http://schemas.microsoft.com/office/drawing/2016/5/14/chartex" xmlns:mc="http://schemas.openxmlformats.org/markup-compatibility/2006" xmlns:aink="http://schemas.microsoft.com/office/drawing/2016/ink" xmlns:am3d="http://schemas.microsoft.com/office/drawing/2017/model3d" xmlns:o="urn:schemas-microsoft-com:office:office" xmlns:oel="http://schemas.microsoft.com/office/2019/extlst" xmlns:r="http://schemas.openxmlformats.org/officeDocument/2006/relationships" xmlns:m="http://schemas.openxmlformats.org/officeDocument/2006/math" xmlns:v="urn:schemas-microsoft-com:vml" xmlns:wp14="http://schemas.microsoft.com/office/word/2010/wordprocessingDrawing" xmlns:wp="http://schemas.openxmlformats.org/drawingml/2006/wordprocessingDrawing" xmlns:w10="urn:schemas-microsoft-com:office:word" xmlns:w="http://schemas.openxmlformats.org/wordprocessingml/2006/main" xmlns:w14="http://schemas.microsoft.com/office/word/2010/wordml" xmlns:w15="http://schemas.microsoft.com/office/word/2012/wordml" xmlns:w16cex="http://schemas.microsoft.com/office/word/2018/wordml/cex" xmlns:w16cid="http://schemas.microsoft.com/office/word/2016/wordml/cid" xmlns:w16="http://schemas.microsoft.com/office/word/2018/wordml" xmlns:w16du="http://schemas.microsoft.com/office/word/2023/wordml/word16du" xmlns:w16sdtdh="http://schemas.microsoft.com/office/word/2020/wordml/sdtdatahash" xmlns:w16sdtfl="http://schemas.microsoft.com/office/word/2024/wordml/sdtformatlock" xmlns:w16se="http://schemas.microsoft.com/office/word/2015/wordml/symex" xmlns:wpg="http://schemas.microsoft.com/office/word/2010/wordprocessingGroup" xmlns:wpi="http://schemas.microsoft.com/office/word/2010/wordprocessingInk" xmlns:wne="http://schemas.microsoft.com/office/word/2006/wordml" xmlns:wps="http://schemas.microsoft.com/office/word/2010/wordprocessingShape" mc:Ignorable="w14 w15 w16se w16cid w16 w16cex w16sdtdh w16sdtfl w16du wp14">
   <w:sdt>
     <w:sdtPr>
       <w:id w:val="-1630936216"/>
@@ -6866,7 +6680,7 @@
 </file>
 
 <file path=word/footnotes.xml><?xml version="1.0" encoding="utf-8"?>
-<w:footnotes xmlns:wpc="http://schemas.microsoft.com/office/word/2010/wordprocessingCanvas" xmlns:cx="http://schemas.microsoft.com/office/drawing/2014/chartex" xmlns:cx1="http://schemas.microsoft.com/office/drawing/2015/9/8/chartex" xmlns:cx2="http://schemas.microsoft.com/office/drawing/2015/10/21/chartex" xmlns:cx3="http://schemas.microsoft.com/office/drawing/2016/5/9/chartex" xmlns:cx4="http://schemas.microsoft.com/office/drawing/2016/5/10/chartex" xmlns:cx5="http://schemas.microsoft.com/office/drawing/2016/5/11/chartex" xmlns:cx6="http://schemas.microsoft.com/office/drawing/2016/5/12/chartex" xmlns:cx7="http://schemas.microsoft.com/office/drawing/2016/5/13/chartex" xmlns:cx8="http://schemas.microsoft.com/office/drawing/2016/5/14/chartex" xmlns:mc="http://schemas.openxmlformats.org/markup-compatibility/2006" xmlns:aink="http://schemas.microsoft.com/office/drawing/2016/ink" xmlns:am3d="http://schemas.microsoft.com/office/drawing/2017/model3d" xmlns:o="urn:schemas-microsoft-com:office:office" xmlns:r="http://schemas.openxmlformats.org/officeDocument/2006/relationships" xmlns:m="http://schemas.openxmlformats.org/officeDocument/2006/math" xmlns:v="urn:schemas-microsoft-com:vml" xmlns:wp14="http://schemas.microsoft.com/office/word/2010/wordprocessingDrawing" xmlns:wp="http://schemas.openxmlformats.org/drawingml/2006/wordprocessingDrawing" xmlns:w10="urn:schemas-microsoft-com:office:word" xmlns:w="http://schemas.openxmlformats.org/wordprocessingml/2006/main" xmlns:w14="http://schemas.microsoft.com/office/word/2010/wordml" xmlns:w15="http://schemas.microsoft.com/office/word/2012/wordml" xmlns:w16cex="http://schemas.microsoft.com/office/word/2018/wordml/cex" xmlns:w16cid="http://schemas.microsoft.com/office/word/2016/wordml/cid" xmlns:w16="http://schemas.microsoft.com/office/word/2018/wordml" xmlns:w16sdtdh="http://schemas.microsoft.com/office/word/2020/wordml/sdtdatahash" xmlns:w16se="http://schemas.microsoft.com/office/word/2015/wordml/symex" xmlns:wpg="http://schemas.microsoft.com/office/word/2010/wordprocessingGroup" xmlns:wpi="http://schemas.microsoft.com/office/word/2010/wordprocessingInk" xmlns:wne="http://schemas.microsoft.com/office/word/2006/wordml" xmlns:wps="http://schemas.microsoft.com/office/word/2010/wordprocessingShape" mc:Ignorable="w14 w15 w16se w16cid w16 w16cex w16sdtdh wp14">
+<w:footnotes xmlns:wpc="http://schemas.microsoft.com/office/word/2010/wordprocessingCanvas" xmlns:cx="http://schemas.microsoft.com/office/drawing/2014/chartex" xmlns:cx1="http://schemas.microsoft.com/office/drawing/2015/9/8/chartex" xmlns:cx2="http://schemas.microsoft.com/office/drawing/2015/10/21/chartex" xmlns:cx3="http://schemas.microsoft.com/office/drawing/2016/5/9/chartex" xmlns:cx4="http://schemas.microsoft.com/office/drawing/2016/5/10/chartex" xmlns:cx5="http://schemas.microsoft.com/office/drawing/2016/5/11/chartex" xmlns:cx6="http://schemas.microsoft.com/office/drawing/2016/5/12/chartex" xmlns:cx7="http://schemas.microsoft.com/office/drawing/2016/5/13/chartex" xmlns:cx8="http://schemas.microsoft.com/office/drawing/2016/5/14/chartex" xmlns:mc="http://schemas.openxmlformats.org/markup-compatibility/2006" xmlns:aink="http://schemas.microsoft.com/office/drawing/2016/ink" xmlns:am3d="http://schemas.microsoft.com/office/drawing/2017/model3d" xmlns:o="urn:schemas-microsoft-com:office:office" xmlns:oel="http://schemas.microsoft.com/office/2019/extlst" xmlns:r="http://schemas.openxmlformats.org/officeDocument/2006/relationships" xmlns:m="http://schemas.openxmlformats.org/officeDocument/2006/math" xmlns:v="urn:schemas-microsoft-com:vml" xmlns:wp14="http://schemas.microsoft.com/office/word/2010/wordprocessingDrawing" xmlns:wp="http://schemas.openxmlformats.org/drawingml/2006/wordprocessingDrawing" xmlns:w10="urn:schemas-microsoft-com:office:word" xmlns:w="http://schemas.openxmlformats.org/wordprocessingml/2006/main" xmlns:w14="http://schemas.microsoft.com/office/word/2010/wordml" xmlns:w15="http://schemas.microsoft.com/office/word/2012/wordml" xmlns:w16cex="http://schemas.microsoft.com/office/word/2018/wordml/cex" xmlns:w16cid="http://schemas.microsoft.com/office/word/2016/wordml/cid" xmlns:w16="http://schemas.microsoft.com/office/word/2018/wordml" xmlns:w16du="http://schemas.microsoft.com/office/word/2023/wordml/word16du" xmlns:w16sdtdh="http://schemas.microsoft.com/office/word/2020/wordml/sdtdatahash" xmlns:w16sdtfl="http://schemas.microsoft.com/office/word/2024/wordml/sdtformatlock" xmlns:w16se="http://schemas.microsoft.com/office/word/2015/wordml/symex" xmlns:wpg="http://schemas.microsoft.com/office/word/2010/wordprocessingGroup" xmlns:wpi="http://schemas.microsoft.com/office/word/2010/wordprocessingInk" xmlns:wne="http://schemas.microsoft.com/office/word/2006/wordml" xmlns:wps="http://schemas.microsoft.com/office/word/2010/wordprocessingShape" mc:Ignorable="w14 w15 w16se w16cid w16 w16cex w16sdtdh w16sdtfl w16du wp14">
   <w:footnote w:type="separator" w:id="-1">
     <w:p>
       <w:r>
@@ -6885,7 +6699,7 @@
 </file>
 
 <file path=word/header1.xml><?xml version="1.0" encoding="utf-8"?>
-<w:hdr xmlns:wpc="http://schemas.microsoft.com/office/word/2010/wordprocessingCanvas" xmlns:cx="http://schemas.microsoft.com/office/drawing/2014/chartex" xmlns:cx1="http://schemas.microsoft.com/office/drawing/2015/9/8/chartex" xmlns:cx2="http://schemas.microsoft.com/office/drawing/2015/10/21/chartex" xmlns:cx3="http://schemas.microsoft.com/office/drawing/2016/5/9/chartex" xmlns:cx4="http://schemas.microsoft.com/office/drawing/2016/5/10/chartex" xmlns:cx5="http://schemas.microsoft.com/office/drawing/2016/5/11/chartex" xmlns:cx6="http://schemas.microsoft.com/office/drawing/2016/5/12/chartex" xmlns:cx7="http://schemas.microsoft.com/office/drawing/2016/5/13/chartex" xmlns:cx8="http://schemas.microsoft.com/office/drawing/2016/5/14/chartex" xmlns:mc="http://schemas.openxmlformats.org/markup-compatibility/2006" xmlns:aink="http://schemas.microsoft.com/office/drawing/2016/ink" xmlns:am3d="http://schemas.microsoft.com/office/drawing/2017/model3d" xmlns:o="urn:schemas-microsoft-com:office:office" xmlns:r="http://schemas.openxmlformats.org/officeDocument/2006/relationships" xmlns:m="http://schemas.openxmlformats.org/officeDocument/2006/math" xmlns:v="urn:schemas-microsoft-com:vml" xmlns:wp14="http://schemas.microsoft.com/office/word/2010/wordprocessingDrawing" xmlns:wp="http://schemas.openxmlformats.org/drawingml/2006/wordprocessingDrawing" xmlns:w10="urn:schemas-microsoft-com:office:word" xmlns:w="http://schemas.openxmlformats.org/wordprocessingml/2006/main" xmlns:w14="http://schemas.microsoft.com/office/word/2010/wordml" xmlns:w15="http://schemas.microsoft.com/office/word/2012/wordml" xmlns:w16cex="http://schemas.microsoft.com/office/word/2018/wordml/cex" xmlns:w16cid="http://schemas.microsoft.com/office/word/2016/wordml/cid" xmlns:w16="http://schemas.microsoft.com/office/word/2018/wordml" xmlns:w16sdtdh="http://schemas.microsoft.com/office/word/2020/wordml/sdtdatahash" xmlns:w16se="http://schemas.microsoft.com/office/word/2015/wordml/symex" xmlns:wpg="http://schemas.microsoft.com/office/word/2010/wordprocessingGroup" xmlns:wpi="http://schemas.microsoft.com/office/word/2010/wordprocessingInk" xmlns:wne="http://schemas.microsoft.com/office/word/2006/wordml" xmlns:wps="http://schemas.microsoft.com/office/word/2010/wordprocessingShape" mc:Ignorable="w14 w15 w16se w16cid w16 w16cex w16sdtdh wp14">
+<w:hdr xmlns:wpc="http://schemas.microsoft.com/office/word/2010/wordprocessingCanvas" xmlns:cx="http://schemas.microsoft.com/office/drawing/2014/chartex" xmlns:cx1="http://schemas.microsoft.com/office/drawing/2015/9/8/chartex" xmlns:cx2="http://schemas.microsoft.com/office/drawing/2015/10/21/chartex" xmlns:cx3="http://schemas.microsoft.com/office/drawing/2016/5/9/chartex" xmlns:cx4="http://schemas.microsoft.com/office/drawing/2016/5/10/chartex" xmlns:cx5="http://schemas.microsoft.com/office/drawing/2016/5/11/chartex" xmlns:cx6="http://schemas.microsoft.com/office/drawing/2016/5/12/chartex" xmlns:cx7="http://schemas.microsoft.com/office/drawing/2016/5/13/chartex" xmlns:cx8="http://schemas.microsoft.com/office/drawing/2016/5/14/chartex" xmlns:mc="http://schemas.openxmlformats.org/markup-compatibility/2006" xmlns:aink="http://schemas.microsoft.com/office/drawing/2016/ink" xmlns:am3d="http://schemas.microsoft.com/office/drawing/2017/model3d" xmlns:o="urn:schemas-microsoft-com:office:office" xmlns:oel="http://schemas.microsoft.com/office/2019/extlst" xmlns:r="http://schemas.openxmlformats.org/officeDocument/2006/relationships" xmlns:m="http://schemas.openxmlformats.org/officeDocument/2006/math" xmlns:v="urn:schemas-microsoft-com:vml" xmlns:wp14="http://schemas.microsoft.com/office/word/2010/wordprocessingDrawing" xmlns:wp="http://schemas.openxmlformats.org/drawingml/2006/wordprocessingDrawing" xmlns:w10="urn:schemas-microsoft-com:office:word" xmlns:w="http://schemas.openxmlformats.org/wordprocessingml/2006/main" xmlns:w14="http://schemas.microsoft.com/office/word/2010/wordml" xmlns:w15="http://schemas.microsoft.com/office/word/2012/wordml" xmlns:w16cex="http://schemas.microsoft.com/office/word/2018/wordml/cex" xmlns:w16cid="http://schemas.microsoft.com/office/word/2016/wordml/cid" xmlns:w16="http://schemas.microsoft.com/office/word/2018/wordml" xmlns:w16du="http://schemas.microsoft.com/office/word/2023/wordml/word16du" xmlns:w16sdtdh="http://schemas.microsoft.com/office/word/2020/wordml/sdtdatahash" xmlns:w16sdtfl="http://schemas.microsoft.com/office/word/2024/wordml/sdtformatlock" xmlns:w16se="http://schemas.microsoft.com/office/word/2015/wordml/symex" xmlns:wpg="http://schemas.microsoft.com/office/word/2010/wordprocessingGroup" xmlns:wpi="http://schemas.microsoft.com/office/word/2010/wordprocessingInk" xmlns:wne="http://schemas.microsoft.com/office/word/2006/wordml" xmlns:wps="http://schemas.microsoft.com/office/word/2010/wordprocessingShape" mc:Ignorable="w14 w15 w16se w16cid w16 w16cex w16sdtdh w16sdtfl w16du wp14">
   <w:p>
     <w:pPr>
       <w:pBdr>
@@ -7075,7 +6889,7 @@
 </file>
 
 <file path=word/header2.xml><?xml version="1.0" encoding="utf-8"?>
-<w:hdr xmlns:wpc="http://schemas.microsoft.com/office/word/2010/wordprocessingCanvas" xmlns:cx="http://schemas.microsoft.com/office/drawing/2014/chartex" xmlns:cx1="http://schemas.microsoft.com/office/drawing/2015/9/8/chartex" xmlns:cx2="http://schemas.microsoft.com/office/drawing/2015/10/21/chartex" xmlns:cx3="http://schemas.microsoft.com/office/drawing/2016/5/9/chartex" xmlns:cx4="http://schemas.microsoft.com/office/drawing/2016/5/10/chartex" xmlns:cx5="http://schemas.microsoft.com/office/drawing/2016/5/11/chartex" xmlns:cx6="http://schemas.microsoft.com/office/drawing/2016/5/12/chartex" xmlns:cx7="http://schemas.microsoft.com/office/drawing/2016/5/13/chartex" xmlns:cx8="http://schemas.microsoft.com/office/drawing/2016/5/14/chartex" xmlns:mc="http://schemas.openxmlformats.org/markup-compatibility/2006" xmlns:aink="http://schemas.microsoft.com/office/drawing/2016/ink" xmlns:am3d="http://schemas.microsoft.com/office/drawing/2017/model3d" xmlns:o="urn:schemas-microsoft-com:office:office" xmlns:r="http://schemas.openxmlformats.org/officeDocument/2006/relationships" xmlns:m="http://schemas.openxmlformats.org/officeDocument/2006/math" xmlns:v="urn:schemas-microsoft-com:vml" xmlns:wp14="http://schemas.microsoft.com/office/word/2010/wordprocessingDrawing" xmlns:wp="http://schemas.openxmlformats.org/drawingml/2006/wordprocessingDrawing" xmlns:w10="urn:schemas-microsoft-com:office:word" xmlns:w="http://schemas.openxmlformats.org/wordprocessingml/2006/main" xmlns:w14="http://schemas.microsoft.com/office/word/2010/wordml" xmlns:w15="http://schemas.microsoft.com/office/word/2012/wordml" xmlns:w16cex="http://schemas.microsoft.com/office/word/2018/wordml/cex" xmlns:w16cid="http://schemas.microsoft.com/office/word/2016/wordml/cid" xmlns:w16="http://schemas.microsoft.com/office/word/2018/wordml" xmlns:w16sdtdh="http://schemas.microsoft.com/office/word/2020/wordml/sdtdatahash" xmlns:w16se="http://schemas.microsoft.com/office/word/2015/wordml/symex" xmlns:wpg="http://schemas.microsoft.com/office/word/2010/wordprocessingGroup" xmlns:wpi="http://schemas.microsoft.com/office/word/2010/wordprocessingInk" xmlns:wne="http://schemas.microsoft.com/office/word/2006/wordml" xmlns:wps="http://schemas.microsoft.com/office/word/2010/wordprocessingShape" mc:Ignorable="w14 w15 w16se w16cid w16 w16cex w16sdtdh wp14">
+<w:hdr xmlns:wpc="http://schemas.microsoft.com/office/word/2010/wordprocessingCanvas" xmlns:cx="http://schemas.microsoft.com/office/drawing/2014/chartex" xmlns:cx1="http://schemas.microsoft.com/office/drawing/2015/9/8/chartex" xmlns:cx2="http://schemas.microsoft.com/office/drawing/2015/10/21/chartex" xmlns:cx3="http://schemas.microsoft.com/office/drawing/2016/5/9/chartex" xmlns:cx4="http://schemas.microsoft.com/office/drawing/2016/5/10/chartex" xmlns:cx5="http://schemas.microsoft.com/office/drawing/2016/5/11/chartex" xmlns:cx6="http://schemas.microsoft.com/office/drawing/2016/5/12/chartex" xmlns:cx7="http://schemas.microsoft.com/office/drawing/2016/5/13/chartex" xmlns:cx8="http://schemas.microsoft.com/office/drawing/2016/5/14/chartex" xmlns:mc="http://schemas.openxmlformats.org/markup-compatibility/2006" xmlns:aink="http://schemas.microsoft.com/office/drawing/2016/ink" xmlns:am3d="http://schemas.microsoft.com/office/drawing/2017/model3d" xmlns:o="urn:schemas-microsoft-com:office:office" xmlns:oel="http://schemas.microsoft.com/office/2019/extlst" xmlns:r="http://schemas.openxmlformats.org/officeDocument/2006/relationships" xmlns:m="http://schemas.openxmlformats.org/officeDocument/2006/math" xmlns:v="urn:schemas-microsoft-com:vml" xmlns:wp14="http://schemas.microsoft.com/office/word/2010/wordprocessingDrawing" xmlns:wp="http://schemas.openxmlformats.org/drawingml/2006/wordprocessingDrawing" xmlns:w10="urn:schemas-microsoft-com:office:word" xmlns:w="http://schemas.openxmlformats.org/wordprocessingml/2006/main" xmlns:w14="http://schemas.microsoft.com/office/word/2010/wordml" xmlns:w15="http://schemas.microsoft.com/office/word/2012/wordml" xmlns:w16cex="http://schemas.microsoft.com/office/word/2018/wordml/cex" xmlns:w16cid="http://schemas.microsoft.com/office/word/2016/wordml/cid" xmlns:w16="http://schemas.microsoft.com/office/word/2018/wordml" xmlns:w16du="http://schemas.microsoft.com/office/word/2023/wordml/word16du" xmlns:w16sdtdh="http://schemas.microsoft.com/office/word/2020/wordml/sdtdatahash" xmlns:w16sdtfl="http://schemas.microsoft.com/office/word/2024/wordml/sdtformatlock" xmlns:w16se="http://schemas.microsoft.com/office/word/2015/wordml/symex" xmlns:wpg="http://schemas.microsoft.com/office/word/2010/wordprocessingGroup" xmlns:wpi="http://schemas.microsoft.com/office/word/2010/wordprocessingInk" xmlns:wne="http://schemas.microsoft.com/office/word/2006/wordml" xmlns:wps="http://schemas.microsoft.com/office/word/2010/wordprocessingShape" mc:Ignorable="w14 w15 w16se w16cid w16 w16cex w16sdtdh w16sdtfl w16du wp14">
   <w:p>
     <w:pPr>
       <w:pBdr>
@@ -7225,7 +7039,7 @@
 </file>
 
 <file path=word/header3.xml><?xml version="1.0" encoding="utf-8"?>
-<w:hdr xmlns:wpc="http://schemas.microsoft.com/office/word/2010/wordprocessingCanvas" xmlns:cx="http://schemas.microsoft.com/office/drawing/2014/chartex" xmlns:cx1="http://schemas.microsoft.com/office/drawing/2015/9/8/chartex" xmlns:cx2="http://schemas.microsoft.com/office/drawing/2015/10/21/chartex" xmlns:cx3="http://schemas.microsoft.com/office/drawing/2016/5/9/chartex" xmlns:cx4="http://schemas.microsoft.com/office/drawing/2016/5/10/chartex" xmlns:cx5="http://schemas.microsoft.com/office/drawing/2016/5/11/chartex" xmlns:cx6="http://schemas.microsoft.com/office/drawing/2016/5/12/chartex" xmlns:cx7="http://schemas.microsoft.com/office/drawing/2016/5/13/chartex" xmlns:cx8="http://schemas.microsoft.com/office/drawing/2016/5/14/chartex" xmlns:mc="http://schemas.openxmlformats.org/markup-compatibility/2006" xmlns:aink="http://schemas.microsoft.com/office/drawing/2016/ink" xmlns:am3d="http://schemas.microsoft.com/office/drawing/2017/model3d" xmlns:o="urn:schemas-microsoft-com:office:office" xmlns:r="http://schemas.openxmlformats.org/officeDocument/2006/relationships" xmlns:m="http://schemas.openxmlformats.org/officeDocument/2006/math" xmlns:v="urn:schemas-microsoft-com:vml" xmlns:wp14="http://schemas.microsoft.com/office/word/2010/wordprocessingDrawing" xmlns:wp="http://schemas.openxmlformats.org/drawingml/2006/wordprocessingDrawing" xmlns:w10="urn:schemas-microsoft-com:office:word" xmlns:w="http://schemas.openxmlformats.org/wordprocessingml/2006/main" xmlns:w14="http://schemas.microsoft.com/office/word/2010/wordml" xmlns:w15="http://schemas.microsoft.com/office/word/2012/wordml" xmlns:w16cex="http://schemas.microsoft.com/office/word/2018/wordml/cex" xmlns:w16cid="http://schemas.microsoft.com/office/word/2016/wordml/cid" xmlns:w16="http://schemas.microsoft.com/office/word/2018/wordml" xmlns:w16sdtdh="http://schemas.microsoft.com/office/word/2020/wordml/sdtdatahash" xmlns:w16se="http://schemas.microsoft.com/office/word/2015/wordml/symex" xmlns:wpg="http://schemas.microsoft.com/office/word/2010/wordprocessingGroup" xmlns:wpi="http://schemas.microsoft.com/office/word/2010/wordprocessingInk" xmlns:wne="http://schemas.microsoft.com/office/word/2006/wordml" xmlns:wps="http://schemas.microsoft.com/office/word/2010/wordprocessingShape" mc:Ignorable="w14 w15 w16se w16cid w16 w16cex w16sdtdh wp14">
+<w:hdr xmlns:wpc="http://schemas.microsoft.com/office/word/2010/wordprocessingCanvas" xmlns:cx="http://schemas.microsoft.com/office/drawing/2014/chartex" xmlns:cx1="http://schemas.microsoft.com/office/drawing/2015/9/8/chartex" xmlns:cx2="http://schemas.microsoft.com/office/drawing/2015/10/21/chartex" xmlns:cx3="http://schemas.microsoft.com/office/drawing/2016/5/9/chartex" xmlns:cx4="http://schemas.microsoft.com/office/drawing/2016/5/10/chartex" xmlns:cx5="http://schemas.microsoft.com/office/drawing/2016/5/11/chartex" xmlns:cx6="http://schemas.microsoft.com/office/drawing/2016/5/12/chartex" xmlns:cx7="http://schemas.microsoft.com/office/drawing/2016/5/13/chartex" xmlns:cx8="http://schemas.microsoft.com/office/drawing/2016/5/14/chartex" xmlns:mc="http://schemas.openxmlformats.org/markup-compatibility/2006" xmlns:aink="http://schemas.microsoft.com/office/drawing/2016/ink" xmlns:am3d="http://schemas.microsoft.com/office/drawing/2017/model3d" xmlns:o="urn:schemas-microsoft-com:office:office" xmlns:oel="http://schemas.microsoft.com/office/2019/extlst" xmlns:r="http://schemas.openxmlformats.org/officeDocument/2006/relationships" xmlns:m="http://schemas.openxmlformats.org/officeDocument/2006/math" xmlns:v="urn:schemas-microsoft-com:vml" xmlns:wp14="http://schemas.microsoft.com/office/word/2010/wordprocessingDrawing" xmlns:wp="http://schemas.openxmlformats.org/drawingml/2006/wordprocessingDrawing" xmlns:w10="urn:schemas-microsoft-com:office:word" xmlns:w="http://schemas.openxmlformats.org/wordprocessingml/2006/main" xmlns:w14="http://schemas.microsoft.com/office/word/2010/wordml" xmlns:w15="http://schemas.microsoft.com/office/word/2012/wordml" xmlns:w16cex="http://schemas.microsoft.com/office/word/2018/wordml/cex" xmlns:w16cid="http://schemas.microsoft.com/office/word/2016/wordml/cid" xmlns:w16="http://schemas.microsoft.com/office/word/2018/wordml" xmlns:w16du="http://schemas.microsoft.com/office/word/2023/wordml/word16du" xmlns:w16sdtdh="http://schemas.microsoft.com/office/word/2020/wordml/sdtdatahash" xmlns:w16sdtfl="http://schemas.microsoft.com/office/word/2024/wordml/sdtformatlock" xmlns:w16se="http://schemas.microsoft.com/office/word/2015/wordml/symex" xmlns:wpg="http://schemas.microsoft.com/office/word/2010/wordprocessingGroup" xmlns:wpi="http://schemas.microsoft.com/office/word/2010/wordprocessingInk" xmlns:wne="http://schemas.microsoft.com/office/word/2006/wordml" xmlns:wps="http://schemas.microsoft.com/office/word/2010/wordprocessingShape" mc:Ignorable="w14 w15 w16se w16cid w16 w16cex w16sdtdh w16sdtfl w16du wp14">
   <w:p>
     <w:pPr>
       <w:pStyle w:val="NoSpacing"/>
@@ -7488,7 +7302,23 @@
         <w:szCs w:val="20"/>
         <w:lang w:val="en-US"/>
       </w:rPr>
-      <w:t>July</w:t>
+      <w:t xml:space="preserve">July </w:t>
+    </w:r>
+    <w:r>
+      <w:rPr>
+        <w:rFonts w:ascii="Times New Roman" w:hAnsi="Times New Roman"/>
+        <w:sz w:val="20"/>
+        <w:szCs w:val="20"/>
+      </w:rPr>
+      <w:t>2025</w:t>
+    </w:r>
+    <w:r>
+      <w:rPr>
+        <w:rFonts w:ascii="Times New Roman" w:hAnsi="Times New Roman"/>
+        <w:sz w:val="20"/>
+        <w:szCs w:val="20"/>
+      </w:rPr>
+      <w:t xml:space="preserve">, pp: </w:t>
     </w:r>
     <w:r>
       <w:rPr>
@@ -7497,50 +7327,7 @@
         <w:szCs w:val="20"/>
         <w:lang w:val="en-US"/>
       </w:rPr>
-      <w:t xml:space="preserve"> </w:t>
-    </w:r>
-    <w:r>
-      <w:rPr>
-        <w:rFonts w:ascii="Times New Roman" w:hAnsi="Times New Roman"/>
-        <w:sz w:val="20"/>
-        <w:szCs w:val="20"/>
-      </w:rPr>
-      <w:t>2025</w:t>
-    </w:r>
-    <w:r>
-      <w:rPr>
-        <w:rFonts w:ascii="Times New Roman" w:hAnsi="Times New Roman"/>
-        <w:sz w:val="20"/>
-        <w:szCs w:val="20"/>
-      </w:rPr>
-      <w:t xml:space="preserve">, pp: </w:t>
-    </w:r>
-    <w:r>
-      <w:rPr>
-        <w:rFonts w:ascii="Times New Roman" w:hAnsi="Times New Roman"/>
-        <w:sz w:val="20"/>
-        <w:szCs w:val="20"/>
-        <w:lang w:val="en-US"/>
-      </w:rPr>
-      <w:t>1</w:t>
-    </w:r>
-    <w:r>
-      <w:rPr>
-        <w:rFonts w:ascii="Times New Roman" w:hAnsi="Times New Roman"/>
-        <w:sz w:val="20"/>
-        <w:szCs w:val="20"/>
-        <w:lang w:val="en-US"/>
-      </w:rPr>
-      <w:t>-</w:t>
-    </w:r>
-    <w:r>
-      <w:rPr>
-        <w:rFonts w:ascii="Times New Roman" w:hAnsi="Times New Roman"/>
-        <w:sz w:val="20"/>
-        <w:szCs w:val="20"/>
-        <w:lang w:val="en-US"/>
-      </w:rPr>
-      <w:t>10</w:t>
+      <w:t>1-10</w:t>
     </w:r>
   </w:p>
   <w:p>
@@ -7677,7 +7464,7 @@
 </file>
 
 <file path=word/numbering.xml><?xml version="1.0" encoding="utf-8"?>
-<w:numbering xmlns:wpc="http://schemas.microsoft.com/office/word/2010/wordprocessingCanvas" xmlns:cx="http://schemas.microsoft.com/office/drawing/2014/chartex" xmlns:cx1="http://schemas.microsoft.com/office/drawing/2015/9/8/chartex" xmlns:cx2="http://schemas.microsoft.com/office/drawing/2015/10/21/chartex" xmlns:cx3="http://schemas.microsoft.com/office/drawing/2016/5/9/chartex" xmlns:cx4="http://schemas.microsoft.com/office/drawing/2016/5/10/chartex" xmlns:cx5="http://schemas.microsoft.com/office/drawing/2016/5/11/chartex" xmlns:cx6="http://schemas.microsoft.com/office/drawing/2016/5/12/chartex" xmlns:cx7="http://schemas.microsoft.com/office/drawing/2016/5/13/chartex" xmlns:cx8="http://schemas.microsoft.com/office/drawing/2016/5/14/chartex" xmlns:mc="http://schemas.openxmlformats.org/markup-compatibility/2006" xmlns:aink="http://schemas.microsoft.com/office/drawing/2016/ink" xmlns:am3d="http://schemas.microsoft.com/office/drawing/2017/model3d" xmlns:o="urn:schemas-microsoft-com:office:office" xmlns:r="http://schemas.openxmlformats.org/officeDocument/2006/relationships" xmlns:m="http://schemas.openxmlformats.org/officeDocument/2006/math" xmlns:v="urn:schemas-microsoft-com:vml" xmlns:wp14="http://schemas.microsoft.com/office/word/2010/wordprocessingDrawing" xmlns:wp="http://schemas.openxmlformats.org/drawingml/2006/wordprocessingDrawing" xmlns:w10="urn:schemas-microsoft-com:office:word" xmlns:w="http://schemas.openxmlformats.org/wordprocessingml/2006/main" xmlns:w14="http://schemas.microsoft.com/office/word/2010/wordml" xmlns:w15="http://schemas.microsoft.com/office/word/2012/wordml" xmlns:w16cex="http://schemas.microsoft.com/office/word/2018/wordml/cex" xmlns:w16cid="http://schemas.microsoft.com/office/word/2016/wordml/cid" xmlns:w16="http://schemas.microsoft.com/office/word/2018/wordml" xmlns:w16sdtdh="http://schemas.microsoft.com/office/word/2020/wordml/sdtdatahash" xmlns:w16se="http://schemas.microsoft.com/office/word/2015/wordml/symex" xmlns:wpg="http://schemas.microsoft.com/office/word/2010/wordprocessingGroup" xmlns:wpi="http://schemas.microsoft.com/office/word/2010/wordprocessingInk" xmlns:wne="http://schemas.microsoft.com/office/word/2006/wordml" xmlns:wps="http://schemas.microsoft.com/office/word/2010/wordprocessingShape" mc:Ignorable="w14 w15 w16se w16cid w16 w16cex w16sdtdh wp14">
+<w:numbering xmlns:wpc="http://schemas.microsoft.com/office/word/2010/wordprocessingCanvas" xmlns:cx="http://schemas.microsoft.com/office/drawing/2014/chartex" xmlns:cx1="http://schemas.microsoft.com/office/drawing/2015/9/8/chartex" xmlns:cx2="http://schemas.microsoft.com/office/drawing/2015/10/21/chartex" xmlns:cx3="http://schemas.microsoft.com/office/drawing/2016/5/9/chartex" xmlns:cx4="http://schemas.microsoft.com/office/drawing/2016/5/10/chartex" xmlns:cx5="http://schemas.microsoft.com/office/drawing/2016/5/11/chartex" xmlns:cx6="http://schemas.microsoft.com/office/drawing/2016/5/12/chartex" xmlns:cx7="http://schemas.microsoft.com/office/drawing/2016/5/13/chartex" xmlns:cx8="http://schemas.microsoft.com/office/drawing/2016/5/14/chartex" xmlns:mc="http://schemas.openxmlformats.org/markup-compatibility/2006" xmlns:aink="http://schemas.microsoft.com/office/drawing/2016/ink" xmlns:am3d="http://schemas.microsoft.com/office/drawing/2017/model3d" xmlns:o="urn:schemas-microsoft-com:office:office" xmlns:oel="http://schemas.microsoft.com/office/2019/extlst" xmlns:r="http://schemas.openxmlformats.org/officeDocument/2006/relationships" xmlns:m="http://schemas.openxmlformats.org/officeDocument/2006/math" xmlns:v="urn:schemas-microsoft-com:vml" xmlns:wp14="http://schemas.microsoft.com/office/word/2010/wordprocessingDrawing" xmlns:wp="http://schemas.openxmlformats.org/drawingml/2006/wordprocessingDrawing" xmlns:w10="urn:schemas-microsoft-com:office:word" xmlns:w="http://schemas.openxmlformats.org/wordprocessingml/2006/main" xmlns:w14="http://schemas.microsoft.com/office/word/2010/wordml" xmlns:w15="http://schemas.microsoft.com/office/word/2012/wordml" xmlns:w16cex="http://schemas.microsoft.com/office/word/2018/wordml/cex" xmlns:w16cid="http://schemas.microsoft.com/office/word/2016/wordml/cid" xmlns:w16="http://schemas.microsoft.com/office/word/2018/wordml" xmlns:w16du="http://schemas.microsoft.com/office/word/2023/wordml/word16du" xmlns:w16sdtdh="http://schemas.microsoft.com/office/word/2020/wordml/sdtdatahash" xmlns:w16sdtfl="http://schemas.microsoft.com/office/word/2024/wordml/sdtformatlock" xmlns:w16se="http://schemas.microsoft.com/office/word/2015/wordml/symex" xmlns:wpg="http://schemas.microsoft.com/office/word/2010/wordprocessingGroup" xmlns:wpi="http://schemas.microsoft.com/office/word/2010/wordprocessingInk" xmlns:wne="http://schemas.microsoft.com/office/word/2006/wordml" xmlns:wps="http://schemas.microsoft.com/office/word/2010/wordprocessingShape" mc:Ignorable="w14 w15 w16se w16cid w16 w16cex w16sdtdh w16sdtfl w16du wp14">
   <w:abstractNum w:abstractNumId="0" w15:restartNumberingAfterBreak="0">
     <w:nsid w:val="13931F1F"/>
     <w:multiLevelType w:val="multilevel"/>
@@ -9140,25 +8927,25 @@
       </w:pPr>
     </w:lvl>
   </w:abstractNum>
-  <w:num w:numId="1">
+  <w:num w:numId="1" w16cid:durableId="101851439">
     <w:abstractNumId w:val="6"/>
   </w:num>
-  <w:num w:numId="2">
+  <w:num w:numId="2" w16cid:durableId="1142037025">
     <w:abstractNumId w:val="12"/>
   </w:num>
-  <w:num w:numId="3">
+  <w:num w:numId="3" w16cid:durableId="535394267">
     <w:abstractNumId w:val="9"/>
   </w:num>
-  <w:num w:numId="4">
+  <w:num w:numId="4" w16cid:durableId="1667392427">
     <w:abstractNumId w:val="8"/>
   </w:num>
-  <w:num w:numId="5">
+  <w:num w:numId="5" w16cid:durableId="1274941053">
     <w:abstractNumId w:val="1"/>
   </w:num>
-  <w:num w:numId="6">
+  <w:num w:numId="6" w16cid:durableId="372115224">
     <w:abstractNumId w:val="11"/>
   </w:num>
-  <w:num w:numId="7">
+  <w:num w:numId="7" w16cid:durableId="1356610593">
     <w:abstractNumId w:val="10"/>
     <w:lvlOverride w:ilvl="0">
       <w:startOverride w:val="1"/>
@@ -9188,29 +8975,29 @@
       <w:startOverride w:val="1"/>
     </w:lvlOverride>
   </w:num>
-  <w:num w:numId="8">
+  <w:num w:numId="8" w16cid:durableId="479034359">
     <w:abstractNumId w:val="3"/>
   </w:num>
-  <w:num w:numId="9">
+  <w:num w:numId="9" w16cid:durableId="436994921">
     <w:abstractNumId w:val="2"/>
   </w:num>
-  <w:num w:numId="10">
+  <w:num w:numId="10" w16cid:durableId="2007122311">
     <w:abstractNumId w:val="0"/>
   </w:num>
-  <w:num w:numId="11">
+  <w:num w:numId="11" w16cid:durableId="1547646105">
     <w:abstractNumId w:val="5"/>
   </w:num>
-  <w:num w:numId="12">
+  <w:num w:numId="12" w16cid:durableId="973678998">
     <w:abstractNumId w:val="4"/>
   </w:num>
-  <w:num w:numId="13">
+  <w:num w:numId="13" w16cid:durableId="185218732">
     <w:abstractNumId w:val="7"/>
   </w:num>
 </w:numbering>
 </file>
 
 <file path=word/styles.xml><?xml version="1.0" encoding="utf-8"?>
-<w:styles xmlns:mc="http://schemas.openxmlformats.org/markup-compatibility/2006" xmlns:r="http://schemas.openxmlformats.org/officeDocument/2006/relationships" xmlns:w="http://schemas.openxmlformats.org/wordprocessingml/2006/main" xmlns:w14="http://schemas.microsoft.com/office/word/2010/wordml" xmlns:w15="http://schemas.microsoft.com/office/word/2012/wordml" xmlns:w16cex="http://schemas.microsoft.com/office/word/2018/wordml/cex" xmlns:w16cid="http://schemas.microsoft.com/office/word/2016/wordml/cid" xmlns:w16="http://schemas.microsoft.com/office/word/2018/wordml" xmlns:w16sdtdh="http://schemas.microsoft.com/office/word/2020/wordml/sdtdatahash" xmlns:w16se="http://schemas.microsoft.com/office/word/2015/wordml/symex" mc:Ignorable="w14 w15 w16se w16cid w16 w16cex w16sdtdh">
+<w:styles xmlns:mc="http://schemas.openxmlformats.org/markup-compatibility/2006" xmlns:r="http://schemas.openxmlformats.org/officeDocument/2006/relationships" xmlns:w="http://schemas.openxmlformats.org/wordprocessingml/2006/main" xmlns:w14="http://schemas.microsoft.com/office/word/2010/wordml" xmlns:w15="http://schemas.microsoft.com/office/word/2012/wordml" xmlns:w16cex="http://schemas.microsoft.com/office/word/2018/wordml/cex" xmlns:w16cid="http://schemas.microsoft.com/office/word/2016/wordml/cid" xmlns:w16="http://schemas.microsoft.com/office/word/2018/wordml" xmlns:w16du="http://schemas.microsoft.com/office/word/2023/wordml/word16du" xmlns:w16sdtdh="http://schemas.microsoft.com/office/word/2020/wordml/sdtdatahash" xmlns:w16sdtfl="http://schemas.microsoft.com/office/word/2024/wordml/sdtformatlock" xmlns:w16se="http://schemas.microsoft.com/office/word/2015/wordml/symex" mc:Ignorable="w14 w15 w16se w16cid w16 w16cex w16sdtdh w16sdtfl w16du">
   <w:docDefaults>
     <w:rPrDefault>
       <w:rPr>

</xml_diff>